<commit_message>
Updated Main Display Table
</commit_message>
<xml_diff>
--- a/project outline_04.29.docx
+++ b/project outline_04.29.docx
@@ -23,7 +23,15 @@
         <w:pStyle w:val="BodyA"/>
       </w:pPr>
       <w:r>
-        <w:t>CS 340-400: Spr 2020</w:t>
+        <w:t xml:space="preserve">CS 340-400: </w:t>
+      </w:r>
+      <w:proofErr w:type="spellStart"/>
+      <w:r>
+        <w:t>Spr</w:t>
+      </w:r>
+      <w:proofErr w:type="spellEnd"/>
+      <w:r>
+        <w:t xml:space="preserve"> 2020</w:t>
       </w:r>
     </w:p>
     <w:p>
@@ -51,7 +59,7 @@
         <w:rPr>
           <w:noProof/>
         </w:rPr>
-        <w:t>May 2, 20</w:t>
+        <w:t>May 4, 20</w:t>
       </w:r>
       <w:r>
         <w:fldChar w:fldCharType="end"/>
@@ -95,7 +103,15 @@
         </w:numPr>
       </w:pPr>
       <w:r>
-        <w:t>Removed Parts table since we only have to implement one M:M relationship</w:t>
+        <w:t xml:space="preserve">Removed Parts table since we only </w:t>
+      </w:r>
+      <w:proofErr w:type="gramStart"/>
+      <w:r>
+        <w:t>have to</w:t>
+      </w:r>
+      <w:proofErr w:type="gramEnd"/>
+      <w:r>
+        <w:t xml:space="preserve"> implement one M:M relationship</w:t>
       </w:r>
     </w:p>
     <w:p>
@@ -119,7 +135,15 @@
         </w:numPr>
       </w:pPr>
       <w:r>
-        <w:t>Changed the name of the status table to work_tasks for better clarification</w:t>
+        <w:t xml:space="preserve">Changed the name of the status table to </w:t>
+      </w:r>
+      <w:proofErr w:type="spellStart"/>
+      <w:r>
+        <w:t>work_tasks</w:t>
+      </w:r>
+      <w:proofErr w:type="spellEnd"/>
+      <w:r>
+        <w:t xml:space="preserve"> for better clarification</w:t>
       </w:r>
     </w:p>
     <w:p>
@@ -131,7 +155,15 @@
         </w:numPr>
       </w:pPr>
       <w:r>
-        <w:t>Changed the name of the repairs table to repair_orders for better clarification</w:t>
+        <w:t xml:space="preserve">Changed the name of the repairs table to </w:t>
+      </w:r>
+      <w:proofErr w:type="spellStart"/>
+      <w:r>
+        <w:t>repair_orders</w:t>
+      </w:r>
+      <w:proofErr w:type="spellEnd"/>
+      <w:r>
+        <w:t xml:space="preserve"> for better clarification</w:t>
       </w:r>
     </w:p>
     <w:p>
@@ -143,7 +175,23 @@
         </w:numPr>
       </w:pPr>
       <w:r>
-        <w:t>Changed repairs_statuses relationship table to work_orders and added it as a composite table for better clarification</w:t>
+        <w:t xml:space="preserve">Changed </w:t>
+      </w:r>
+      <w:proofErr w:type="spellStart"/>
+      <w:r>
+        <w:t>repairs_statuses</w:t>
+      </w:r>
+      <w:proofErr w:type="spellEnd"/>
+      <w:r>
+        <w:t xml:space="preserve"> relationship table to </w:t>
+      </w:r>
+      <w:proofErr w:type="spellStart"/>
+      <w:r>
+        <w:t>work_orders</w:t>
+      </w:r>
+      <w:proofErr w:type="spellEnd"/>
+      <w:r>
+        <w:t xml:space="preserve"> and added it as a composite table for better clarification</w:t>
       </w:r>
     </w:p>
     <w:p>
@@ -155,7 +203,63 @@
         </w:numPr>
       </w:pPr>
       <w:r>
-        <w:t>Made work_orders a composite table with attributes moved from work_tasks (mechanic_id, start_date and end_date). This was to satisfy the requirement that when we delete our M:M task and repair orders relationship record, we cannot delete any record from the repair_orders or work_tasks tables.</w:t>
+        <w:t xml:space="preserve">Made </w:t>
+      </w:r>
+      <w:proofErr w:type="spellStart"/>
+      <w:r>
+        <w:t>work_orders</w:t>
+      </w:r>
+      <w:proofErr w:type="spellEnd"/>
+      <w:r>
+        <w:t xml:space="preserve"> a composite table with attributes moved from </w:t>
+      </w:r>
+      <w:proofErr w:type="spellStart"/>
+      <w:r>
+        <w:t>work_tasks</w:t>
+      </w:r>
+      <w:proofErr w:type="spellEnd"/>
+      <w:r>
+        <w:t xml:space="preserve"> (</w:t>
+      </w:r>
+      <w:proofErr w:type="spellStart"/>
+      <w:r>
+        <w:t>mechanic_id</w:t>
+      </w:r>
+      <w:proofErr w:type="spellEnd"/>
+      <w:r>
+        <w:t xml:space="preserve">, </w:t>
+      </w:r>
+      <w:proofErr w:type="spellStart"/>
+      <w:r>
+        <w:t>start_date</w:t>
+      </w:r>
+      <w:proofErr w:type="spellEnd"/>
+      <w:r>
+        <w:t xml:space="preserve"> and </w:t>
+      </w:r>
+      <w:proofErr w:type="spellStart"/>
+      <w:r>
+        <w:t>end_date</w:t>
+      </w:r>
+      <w:proofErr w:type="spellEnd"/>
+      <w:r>
+        <w:t xml:space="preserve">). This was to satisfy the requirement that when we delete our M:M task and repair orders relationship record, we cannot delete any record from the </w:t>
+      </w:r>
+      <w:proofErr w:type="spellStart"/>
+      <w:r>
+        <w:t>repair_orders</w:t>
+      </w:r>
+      <w:proofErr w:type="spellEnd"/>
+      <w:r>
+        <w:t xml:space="preserve"> or </w:t>
+      </w:r>
+      <w:proofErr w:type="spellStart"/>
+      <w:r>
+        <w:t>work_tasks</w:t>
+      </w:r>
+      <w:proofErr w:type="spellEnd"/>
+      <w:r>
+        <w:t xml:space="preserve"> tables.</w:t>
       </w:r>
     </w:p>
     <w:p>
@@ -167,8 +271,13 @@
         </w:numPr>
       </w:pPr>
       <w:r>
-        <w:t>Updated the customers participation with cars, a customer can have 0 or more cars, this will allow a customer to be added to the database without requiring a car_id</w:t>
-      </w:r>
+        <w:t xml:space="preserve">Updated the customers participation with cars, a customer can have 0 or more cars, this will allow a customer to be added to the database without requiring a </w:t>
+      </w:r>
+      <w:proofErr w:type="spellStart"/>
+      <w:r>
+        <w:t>car_id</w:t>
+      </w:r>
+      <w:proofErr w:type="spellEnd"/>
     </w:p>
     <w:p>
       <w:pPr>
@@ -191,7 +300,31 @@
         </w:numPr>
       </w:pPr>
       <w:r>
-        <w:t>Changed mechanics relationship with work_tasks (statuses). Mechanics has a M:M relationship with both repair_orders and work_tasks.</w:t>
+        <w:t xml:space="preserve">Changed mechanics relationship with </w:t>
+      </w:r>
+      <w:proofErr w:type="spellStart"/>
+      <w:r>
+        <w:t>work_tasks</w:t>
+      </w:r>
+      <w:proofErr w:type="spellEnd"/>
+      <w:r>
+        <w:t xml:space="preserve"> (statuses). Mechanics has a M:M relationship with both </w:t>
+      </w:r>
+      <w:proofErr w:type="spellStart"/>
+      <w:r>
+        <w:t>repair_orders</w:t>
+      </w:r>
+      <w:proofErr w:type="spellEnd"/>
+      <w:r>
+        <w:t xml:space="preserve"> and </w:t>
+      </w:r>
+      <w:proofErr w:type="spellStart"/>
+      <w:r>
+        <w:t>work_tasks</w:t>
+      </w:r>
+      <w:proofErr w:type="spellEnd"/>
+      <w:r>
+        <w:t>.</w:t>
       </w:r>
     </w:p>
     <w:p>
@@ -203,7 +336,39 @@
         </w:numPr>
       </w:pPr>
       <w:r>
-        <w:t>Added parts_neeeded attribute to repair_order, this will allow us to use logic to only add an Order Parts work_order to a repair_order when true</w:t>
+        <w:t xml:space="preserve">Added </w:t>
+      </w:r>
+      <w:proofErr w:type="spellStart"/>
+      <w:r>
+        <w:t>parts_neeeded</w:t>
+      </w:r>
+      <w:proofErr w:type="spellEnd"/>
+      <w:r>
+        <w:t xml:space="preserve"> attribute to </w:t>
+      </w:r>
+      <w:proofErr w:type="spellStart"/>
+      <w:r>
+        <w:t>repair_order</w:t>
+      </w:r>
+      <w:proofErr w:type="spellEnd"/>
+      <w:r>
+        <w:t xml:space="preserve">, this will allow us to use logic to only add an Order Parts </w:t>
+      </w:r>
+      <w:proofErr w:type="spellStart"/>
+      <w:r>
+        <w:t>work_order</w:t>
+      </w:r>
+      <w:proofErr w:type="spellEnd"/>
+      <w:r>
+        <w:t xml:space="preserve"> to a </w:t>
+      </w:r>
+      <w:proofErr w:type="spellStart"/>
+      <w:r>
+        <w:t>repair_order</w:t>
+      </w:r>
+      <w:proofErr w:type="spellEnd"/>
+      <w:r>
+        <w:t xml:space="preserve"> when true</w:t>
       </w:r>
     </w:p>
     <w:p>
@@ -227,7 +392,23 @@
         </w:numPr>
       </w:pPr>
       <w:r>
-        <w:t>Changed year attribute to model_year and model to model_name, since year is an SQL keyword</w:t>
+        <w:t xml:space="preserve">Changed year attribute to </w:t>
+      </w:r>
+      <w:proofErr w:type="spellStart"/>
+      <w:r>
+        <w:t>model_year</w:t>
+      </w:r>
+      <w:proofErr w:type="spellEnd"/>
+      <w:r>
+        <w:t xml:space="preserve"> and model to </w:t>
+      </w:r>
+      <w:proofErr w:type="spellStart"/>
+      <w:r>
+        <w:t>model_name</w:t>
+      </w:r>
+      <w:proofErr w:type="spellEnd"/>
+      <w:r>
+        <w:t>, since year is an SQL keyword</w:t>
       </w:r>
     </w:p>
     <w:p>
@@ -239,7 +420,23 @@
         </w:numPr>
       </w:pPr>
       <w:r>
-        <w:t>Removed address fields from customers and description field from cars, it will be concatenated from model_year, make and model_name for simplification</w:t>
+        <w:t xml:space="preserve">Removed address fields from customers and description field from cars, it will be concatenated from </w:t>
+      </w:r>
+      <w:proofErr w:type="spellStart"/>
+      <w:r>
+        <w:t>model_year</w:t>
+      </w:r>
+      <w:proofErr w:type="spellEnd"/>
+      <w:r>
+        <w:t xml:space="preserve">, make and </w:t>
+      </w:r>
+      <w:proofErr w:type="spellStart"/>
+      <w:r>
+        <w:t>model_name</w:t>
+      </w:r>
+      <w:proofErr w:type="spellEnd"/>
+      <w:r>
+        <w:t xml:space="preserve"> for simplification</w:t>
       </w:r>
     </w:p>
     <w:p>
@@ -256,8 +453,6 @@
       <w:pPr>
         <w:pStyle w:val="Heading2"/>
       </w:pPr>
-      <w:bookmarkStart w:id="0" w:name="_GoBack"/>
-      <w:bookmarkEnd w:id="0"/>
       <w:r>
         <w:lastRenderedPageBreak/>
         <w:t>Project Outline</w:t>
@@ -267,8 +462,13 @@
       <w:pPr>
         <w:pStyle w:val="BodyA"/>
       </w:pPr>
-      <w:r>
-        <w:t>Mahinui auto shop, a single location, has seen record business in the last decade, repairing 50 or more cars on any given day. With more customers coming in by the day, keeping track of records has become a nightmare.  The owner, Brad, has finally decided to upgrade his repair order workflow from pen and paper being passed between his 10 mechanics to a website database. Brad is looking to create a system for his mechanics to track the tasks involved with a car's repair, from diagnosis to customer pick up, and be able to view a display of the progress on the homepage. The website will allow users to:</w:t>
+      <w:proofErr w:type="spellStart"/>
+      <w:r>
+        <w:t>Mahinui</w:t>
+      </w:r>
+      <w:proofErr w:type="spellEnd"/>
+      <w:r>
+        <w:t xml:space="preserve"> auto shop, a single location, has seen record business in the last decade, repairing 50 or more cars on any given day. With more customers coming in by the day, keeping track of records has become a nightmare.  The owner, Brad, has finally decided to upgrade his repair order workflow from pen and paper being passed between his 10 mechanics to a website database. Brad is looking to create a system for his mechanics to track the tasks involved with a car's repair, from diagnosis to customer pick up, and be able to view a display of the progress on the homepage. The website will allow users to:</w:t>
       </w:r>
     </w:p>
     <w:p>
@@ -448,7 +648,15 @@
         </w:numPr>
       </w:pPr>
       <w:r>
-        <w:t xml:space="preserve">View on the website homepage the following display of all of the cars currently being repaired at the shop and the current task being performed </w:t>
+        <w:t xml:space="preserve">View on the website homepage the following display of </w:t>
+      </w:r>
+      <w:proofErr w:type="gramStart"/>
+      <w:r>
+        <w:t>all of</w:t>
+      </w:r>
+      <w:proofErr w:type="gramEnd"/>
+      <w:r>
+        <w:t xml:space="preserve"> the cars currently being repaired at the shop and the current task being performed </w:t>
       </w:r>
     </w:p>
     <w:p>
@@ -485,8 +693,8 @@
         <w:gridCol w:w="1398"/>
         <w:gridCol w:w="1687"/>
         <w:gridCol w:w="1105"/>
+        <w:gridCol w:w="2556"/>
         <w:gridCol w:w="1212"/>
-        <w:gridCol w:w="2556"/>
       </w:tblGrid>
       <w:tr>
         <w:trPr>
@@ -530,6 +738,8 @@
       </w:tr>
       <w:tr>
         <w:trPr>
+          <w:gridAfter w:val="1"/>
+          <w:wAfter w:w="1212" w:type="dxa"/>
           <w:trHeight w:val="865"/>
         </w:trPr>
         <w:tc>
@@ -559,8 +769,10 @@
                 <w:b/>
                 <w:bCs/>
               </w:rPr>
-              <w:t xml:space="preserve">Repair Order </w:t>
+              <w:t>Work Order</w:t>
             </w:r>
+            <w:bookmarkStart w:id="0" w:name="_GoBack"/>
+            <w:bookmarkEnd w:id="0"/>
           </w:p>
         </w:tc>
         <w:tc>
@@ -689,38 +901,7 @@
         </w:tc>
         <w:tc>
           <w:tcPr>
-            <w:tcW w:w="1212" w:type="dxa"/>
-            <w:tcBorders>
-              <w:top w:val="single" w:sz="4" w:space="0" w:color="000000"/>
-              <w:left w:val="single" w:sz="4" w:space="0" w:color="000000"/>
-              <w:bottom w:val="single" w:sz="4" w:space="0" w:color="000000"/>
-              <w:right w:val="single" w:sz="4" w:space="0" w:color="000000"/>
-            </w:tcBorders>
-            <w:shd w:val="clear" w:color="auto" w:fill="auto"/>
-            <w:tcMar>
-              <w:top w:w="80" w:type="dxa"/>
-              <w:left w:w="80" w:type="dxa"/>
-              <w:bottom w:w="80" w:type="dxa"/>
-              <w:right w:w="80" w:type="dxa"/>
-            </w:tcMar>
-          </w:tcPr>
-          <w:p>
-            <w:pPr>
-              <w:pStyle w:val="BodyA"/>
-            </w:pPr>
-            <w:r>
-              <w:rPr>
-                <w:rFonts w:ascii="Helvetica Neue" w:hAnsi="Helvetica Neue"/>
-                <w:b/>
-                <w:bCs/>
-              </w:rPr>
-              <w:t>End Date</w:t>
-            </w:r>
-          </w:p>
-        </w:tc>
-        <w:tc>
-          <w:tcPr>
-            <w:tcW w:w="2554" w:type="dxa"/>
+            <w:tcW w:w="2556" w:type="dxa"/>
             <w:tcBorders>
               <w:top w:val="single" w:sz="4" w:space="0" w:color="000000"/>
               <w:left w:val="single" w:sz="4" w:space="0" w:color="000000"/>
@@ -752,6 +933,8 @@
       </w:tr>
       <w:tr>
         <w:trPr>
+          <w:gridAfter w:val="1"/>
+          <w:wAfter w:w="1212" w:type="dxa"/>
           <w:trHeight w:val="554"/>
         </w:trPr>
         <w:tc>
@@ -886,26 +1069,7 @@
         </w:tc>
         <w:tc>
           <w:tcPr>
-            <w:tcW w:w="1212" w:type="dxa"/>
-            <w:tcBorders>
-              <w:top w:val="single" w:sz="4" w:space="0" w:color="000000"/>
-              <w:left w:val="single" w:sz="4" w:space="0" w:color="000000"/>
-              <w:bottom w:val="single" w:sz="4" w:space="0" w:color="000000"/>
-              <w:right w:val="single" w:sz="4" w:space="0" w:color="000000"/>
-            </w:tcBorders>
-            <w:shd w:val="clear" w:color="auto" w:fill="auto"/>
-            <w:tcMar>
-              <w:top w:w="80" w:type="dxa"/>
-              <w:left w:w="80" w:type="dxa"/>
-              <w:bottom w:w="80" w:type="dxa"/>
-              <w:right w:w="80" w:type="dxa"/>
-            </w:tcMar>
-          </w:tcPr>
-          <w:p/>
-        </w:tc>
-        <w:tc>
-          <w:tcPr>
-            <w:tcW w:w="2554" w:type="dxa"/>
+            <w:tcW w:w="2556" w:type="dxa"/>
             <w:tcBorders>
               <w:top w:val="single" w:sz="4" w:space="0" w:color="000000"/>
               <w:left w:val="single" w:sz="4" w:space="0" w:color="000000"/>
@@ -932,6 +1096,8 @@
       </w:tr>
       <w:tr>
         <w:trPr>
+          <w:gridAfter w:val="1"/>
+          <w:wAfter w:w="1212" w:type="dxa"/>
           <w:trHeight w:val="554"/>
         </w:trPr>
         <w:tc>
@@ -1066,26 +1232,7 @@
         </w:tc>
         <w:tc>
           <w:tcPr>
-            <w:tcW w:w="1212" w:type="dxa"/>
-            <w:tcBorders>
-              <w:top w:val="single" w:sz="4" w:space="0" w:color="000000"/>
-              <w:left w:val="single" w:sz="4" w:space="0" w:color="000000"/>
-              <w:bottom w:val="single" w:sz="4" w:space="0" w:color="000000"/>
-              <w:right w:val="single" w:sz="4" w:space="0" w:color="000000"/>
-            </w:tcBorders>
-            <w:shd w:val="clear" w:color="auto" w:fill="auto"/>
-            <w:tcMar>
-              <w:top w:w="80" w:type="dxa"/>
-              <w:left w:w="80" w:type="dxa"/>
-              <w:bottom w:w="80" w:type="dxa"/>
-              <w:right w:w="80" w:type="dxa"/>
-            </w:tcMar>
-          </w:tcPr>
-          <w:p/>
-        </w:tc>
-        <w:tc>
-          <w:tcPr>
-            <w:tcW w:w="2554" w:type="dxa"/>
+            <w:tcW w:w="2556" w:type="dxa"/>
             <w:tcBorders>
               <w:top w:val="single" w:sz="4" w:space="0" w:color="000000"/>
               <w:left w:val="single" w:sz="4" w:space="0" w:color="000000"/>
@@ -1112,6 +1259,8 @@
       </w:tr>
       <w:tr>
         <w:trPr>
+          <w:gridAfter w:val="1"/>
+          <w:wAfter w:w="1212" w:type="dxa"/>
           <w:trHeight w:val="554"/>
         </w:trPr>
         <w:tc>
@@ -1246,26 +1395,7 @@
         </w:tc>
         <w:tc>
           <w:tcPr>
-            <w:tcW w:w="1212" w:type="dxa"/>
-            <w:tcBorders>
-              <w:top w:val="single" w:sz="4" w:space="0" w:color="000000"/>
-              <w:left w:val="single" w:sz="4" w:space="0" w:color="000000"/>
-              <w:bottom w:val="single" w:sz="4" w:space="0" w:color="000000"/>
-              <w:right w:val="single" w:sz="4" w:space="0" w:color="000000"/>
-            </w:tcBorders>
-            <w:shd w:val="clear" w:color="auto" w:fill="auto"/>
-            <w:tcMar>
-              <w:top w:w="80" w:type="dxa"/>
-              <w:left w:w="80" w:type="dxa"/>
-              <w:bottom w:w="80" w:type="dxa"/>
-              <w:right w:w="80" w:type="dxa"/>
-            </w:tcMar>
-          </w:tcPr>
-          <w:p/>
-        </w:tc>
-        <w:tc>
-          <w:tcPr>
-            <w:tcW w:w="2554" w:type="dxa"/>
+            <w:tcW w:w="2556" w:type="dxa"/>
             <w:tcBorders>
               <w:top w:val="single" w:sz="4" w:space="0" w:color="000000"/>
               <w:left w:val="single" w:sz="4" w:space="0" w:color="000000"/>
@@ -1292,6 +1422,8 @@
       </w:tr>
       <w:tr>
         <w:trPr>
+          <w:gridAfter w:val="1"/>
+          <w:wAfter w:w="1212" w:type="dxa"/>
           <w:trHeight w:val="554"/>
         </w:trPr>
         <w:tc>
@@ -1426,26 +1558,7 @@
         </w:tc>
         <w:tc>
           <w:tcPr>
-            <w:tcW w:w="1212" w:type="dxa"/>
-            <w:tcBorders>
-              <w:top w:val="single" w:sz="4" w:space="0" w:color="000000"/>
-              <w:left w:val="single" w:sz="4" w:space="0" w:color="000000"/>
-              <w:bottom w:val="single" w:sz="4" w:space="0" w:color="000000"/>
-              <w:right w:val="single" w:sz="4" w:space="0" w:color="000000"/>
-            </w:tcBorders>
-            <w:shd w:val="clear" w:color="auto" w:fill="auto"/>
-            <w:tcMar>
-              <w:top w:w="80" w:type="dxa"/>
-              <w:left w:w="80" w:type="dxa"/>
-              <w:bottom w:w="80" w:type="dxa"/>
-              <w:right w:w="80" w:type="dxa"/>
-            </w:tcMar>
-          </w:tcPr>
-          <w:p/>
-        </w:tc>
-        <w:tc>
-          <w:tcPr>
-            <w:tcW w:w="2554" w:type="dxa"/>
+            <w:tcW w:w="2556" w:type="dxa"/>
             <w:tcBorders>
               <w:top w:val="single" w:sz="4" w:space="0" w:color="000000"/>
               <w:left w:val="single" w:sz="4" w:space="0" w:color="000000"/>
@@ -1472,6 +1585,8 @@
       </w:tr>
       <w:tr>
         <w:trPr>
+          <w:gridAfter w:val="1"/>
+          <w:wAfter w:w="1212" w:type="dxa"/>
           <w:trHeight w:val="554"/>
         </w:trPr>
         <w:tc>
@@ -1607,26 +1722,7 @@
         </w:tc>
         <w:tc>
           <w:tcPr>
-            <w:tcW w:w="1212" w:type="dxa"/>
-            <w:tcBorders>
-              <w:top w:val="single" w:sz="4" w:space="0" w:color="000000"/>
-              <w:left w:val="single" w:sz="4" w:space="0" w:color="000000"/>
-              <w:bottom w:val="single" w:sz="4" w:space="0" w:color="000000"/>
-              <w:right w:val="single" w:sz="4" w:space="0" w:color="000000"/>
-            </w:tcBorders>
-            <w:shd w:val="clear" w:color="auto" w:fill="auto"/>
-            <w:tcMar>
-              <w:top w:w="80" w:type="dxa"/>
-              <w:left w:w="80" w:type="dxa"/>
-              <w:bottom w:w="80" w:type="dxa"/>
-              <w:right w:w="80" w:type="dxa"/>
-            </w:tcMar>
-          </w:tcPr>
-          <w:p/>
-        </w:tc>
-        <w:tc>
-          <w:tcPr>
-            <w:tcW w:w="2554" w:type="dxa"/>
+            <w:tcW w:w="2556" w:type="dxa"/>
             <w:tcBorders>
               <w:top w:val="single" w:sz="4" w:space="0" w:color="000000"/>
               <w:left w:val="single" w:sz="4" w:space="0" w:color="000000"/>
@@ -1653,6 +1749,8 @@
       </w:tr>
       <w:tr>
         <w:trPr>
+          <w:gridAfter w:val="1"/>
+          <w:wAfter w:w="1212" w:type="dxa"/>
           <w:trHeight w:val="554"/>
         </w:trPr>
         <w:tc>
@@ -1787,26 +1885,7 @@
         </w:tc>
         <w:tc>
           <w:tcPr>
-            <w:tcW w:w="1212" w:type="dxa"/>
-            <w:tcBorders>
-              <w:top w:val="single" w:sz="4" w:space="0" w:color="000000"/>
-              <w:left w:val="single" w:sz="4" w:space="0" w:color="000000"/>
-              <w:bottom w:val="single" w:sz="4" w:space="0" w:color="000000"/>
-              <w:right w:val="single" w:sz="4" w:space="0" w:color="000000"/>
-            </w:tcBorders>
-            <w:shd w:val="clear" w:color="auto" w:fill="auto"/>
-            <w:tcMar>
-              <w:top w:w="80" w:type="dxa"/>
-              <w:left w:w="80" w:type="dxa"/>
-              <w:bottom w:w="80" w:type="dxa"/>
-              <w:right w:w="80" w:type="dxa"/>
-            </w:tcMar>
-          </w:tcPr>
-          <w:p/>
-        </w:tc>
-        <w:tc>
-          <w:tcPr>
-            <w:tcW w:w="2554" w:type="dxa"/>
+            <w:tcW w:w="2556" w:type="dxa"/>
             <w:tcBorders>
               <w:top w:val="single" w:sz="4" w:space="0" w:color="000000"/>
               <w:left w:val="single" w:sz="4" w:space="0" w:color="000000"/>
@@ -1833,6 +1912,8 @@
       </w:tr>
       <w:tr>
         <w:trPr>
+          <w:gridAfter w:val="1"/>
+          <w:wAfter w:w="1212" w:type="dxa"/>
           <w:trHeight w:val="865"/>
         </w:trPr>
         <w:tc>
@@ -1967,26 +2048,7 @@
         </w:tc>
         <w:tc>
           <w:tcPr>
-            <w:tcW w:w="1212" w:type="dxa"/>
-            <w:tcBorders>
-              <w:top w:val="single" w:sz="4" w:space="0" w:color="000000"/>
-              <w:left w:val="single" w:sz="4" w:space="0" w:color="000000"/>
-              <w:bottom w:val="single" w:sz="4" w:space="0" w:color="000000"/>
-              <w:right w:val="single" w:sz="4" w:space="0" w:color="000000"/>
-            </w:tcBorders>
-            <w:shd w:val="clear" w:color="auto" w:fill="auto"/>
-            <w:tcMar>
-              <w:top w:w="80" w:type="dxa"/>
-              <w:left w:w="80" w:type="dxa"/>
-              <w:bottom w:w="80" w:type="dxa"/>
-              <w:right w:w="80" w:type="dxa"/>
-            </w:tcMar>
-          </w:tcPr>
-          <w:p/>
-        </w:tc>
-        <w:tc>
-          <w:tcPr>
-            <w:tcW w:w="2554" w:type="dxa"/>
+            <w:tcW w:w="2556" w:type="dxa"/>
             <w:tcBorders>
               <w:top w:val="single" w:sz="4" w:space="0" w:color="000000"/>
               <w:left w:val="single" w:sz="4" w:space="0" w:color="000000"/>
@@ -2096,8 +2158,13 @@
           <w:numId w:val="6"/>
         </w:numPr>
       </w:pPr>
-      <w:r>
-        <w:t>f_name: VARCHAR, NOT NULL</w:t>
+      <w:proofErr w:type="spellStart"/>
+      <w:r>
+        <w:t>f_name</w:t>
+      </w:r>
+      <w:proofErr w:type="spellEnd"/>
+      <w:r>
+        <w:t>: VARCHAR, NOT NULL</w:t>
       </w:r>
     </w:p>
     <w:p>
@@ -2108,8 +2175,13 @@
           <w:numId w:val="6"/>
         </w:numPr>
       </w:pPr>
-      <w:r>
-        <w:t>l_name: VARCHAR, NOT NULL</w:t>
+      <w:proofErr w:type="spellStart"/>
+      <w:r>
+        <w:t>l_name</w:t>
+      </w:r>
+      <w:proofErr w:type="spellEnd"/>
+      <w:r>
+        <w:t>: VARCHAR, NOT NULL</w:t>
       </w:r>
     </w:p>
     <w:p>
@@ -2120,8 +2192,13 @@
           <w:numId w:val="6"/>
         </w:numPr>
       </w:pPr>
-      <w:r>
-        <w:t>contact_no: VARCHAR, NOT NULL</w:t>
+      <w:proofErr w:type="spellStart"/>
+      <w:r>
+        <w:t>contact_no</w:t>
+      </w:r>
+      <w:proofErr w:type="spellEnd"/>
+      <w:r>
+        <w:t>: VARCHAR, NOT NULL</w:t>
       </w:r>
     </w:p>
     <w:p>
@@ -2132,8 +2209,13 @@
           <w:numId w:val="6"/>
         </w:numPr>
       </w:pPr>
-      <w:r>
-        <w:t>email_address: VARCHAR, NOT NUL</w:t>
+      <w:proofErr w:type="spellStart"/>
+      <w:r>
+        <w:t>email_address</w:t>
+      </w:r>
+      <w:proofErr w:type="spellEnd"/>
+      <w:r>
+        <w:t>: VARCHAR, NOT NUL</w:t>
       </w:r>
       <w:r>
         <w:t>L</w:t>
@@ -2148,7 +2230,23 @@
         </w:numPr>
       </w:pPr>
       <w:r>
-        <w:t>relationship:  a 1:M relationship between customers and cars is implemented with customer_id as a FK inside of cars, where a customer can have 0 to many cars, and a car can only have one customer.</w:t>
+        <w:t xml:space="preserve">relationship:  a 1:M relationship between customers and cars is implemented with </w:t>
+      </w:r>
+      <w:proofErr w:type="spellStart"/>
+      <w:r>
+        <w:t>customer_id</w:t>
+      </w:r>
+      <w:proofErr w:type="spellEnd"/>
+      <w:r>
+        <w:t xml:space="preserve"> as </w:t>
+      </w:r>
+      <w:proofErr w:type="gramStart"/>
+      <w:r>
+        <w:t>a</w:t>
+      </w:r>
+      <w:proofErr w:type="gramEnd"/>
+      <w:r>
+        <w:t xml:space="preserve"> FK inside of cars, where a customer can have 0 to many cars, and a car can only have one customer.</w:t>
       </w:r>
     </w:p>
     <w:p>
@@ -2208,8 +2306,13 @@
           <w:numId w:val="6"/>
         </w:numPr>
       </w:pPr>
-      <w:r>
-        <w:t>customer_id: INT, NOT NULL FK</w:t>
+      <w:proofErr w:type="spellStart"/>
+      <w:r>
+        <w:t>customer_id</w:t>
+      </w:r>
+      <w:proofErr w:type="spellEnd"/>
+      <w:r>
+        <w:t>: INT, NOT NULL FK</w:t>
       </w:r>
     </w:p>
     <w:p>
@@ -2220,8 +2323,13 @@
           <w:numId w:val="6"/>
         </w:numPr>
       </w:pPr>
-      <w:r>
-        <w:t>license_plate: VARCHAR, NOT NULL</w:t>
+      <w:proofErr w:type="spellStart"/>
+      <w:r>
+        <w:t>license_plate</w:t>
+      </w:r>
+      <w:proofErr w:type="spellEnd"/>
+      <w:r>
+        <w:t>: VARCHAR, NOT NULL</w:t>
       </w:r>
     </w:p>
     <w:p>
@@ -2244,8 +2352,13 @@
           <w:numId w:val="6"/>
         </w:numPr>
       </w:pPr>
-      <w:r>
-        <w:t>model_name: VARCHAR, NOT NULL</w:t>
+      <w:proofErr w:type="spellStart"/>
+      <w:r>
+        <w:t>model_name</w:t>
+      </w:r>
+      <w:proofErr w:type="spellEnd"/>
+      <w:r>
+        <w:t>: VARCHAR, NOT NULL</w:t>
       </w:r>
     </w:p>
     <w:p>
@@ -2256,8 +2369,13 @@
           <w:numId w:val="6"/>
         </w:numPr>
       </w:pPr>
-      <w:r>
-        <w:t>model_year: YEAR, NOT NULL</w:t>
+      <w:proofErr w:type="spellStart"/>
+      <w:r>
+        <w:t>model_year</w:t>
+      </w:r>
+      <w:proofErr w:type="spellEnd"/>
+      <w:r>
+        <w:t>: YEAR, NOT NULL</w:t>
       </w:r>
     </w:p>
     <w:p>
@@ -2269,7 +2387,39 @@
         </w:numPr>
       </w:pPr>
       <w:r>
-        <w:t>relationship: a 1:M relationship between cars and repair_orders is implemented with car_id as a FK inside of repair_orders, were a car can have 0 or more repair orders and a repair order can have only one car ; a 1:M relationship between customers and cars is implemented with customer_id as a FK inside of cars, where a car requires one and only one customer and a customer can have 0 or more cars</w:t>
+        <w:t xml:space="preserve">relationship: a 1:M relationship between cars and </w:t>
+      </w:r>
+      <w:proofErr w:type="spellStart"/>
+      <w:r>
+        <w:t>repair_orders</w:t>
+      </w:r>
+      <w:proofErr w:type="spellEnd"/>
+      <w:r>
+        <w:t xml:space="preserve"> is implemented with </w:t>
+      </w:r>
+      <w:proofErr w:type="spellStart"/>
+      <w:r>
+        <w:t>car_id</w:t>
+      </w:r>
+      <w:proofErr w:type="spellEnd"/>
+      <w:r>
+        <w:t xml:space="preserve"> as a FK inside of </w:t>
+      </w:r>
+      <w:proofErr w:type="spellStart"/>
+      <w:r>
+        <w:t>repair_orders</w:t>
+      </w:r>
+      <w:proofErr w:type="spellEnd"/>
+      <w:r>
+        <w:t xml:space="preserve">, were a car can have 0 or more repair orders and a repair order can have only one car ; a 1:M relationship between customers and cars is implemented with </w:t>
+      </w:r>
+      <w:proofErr w:type="spellStart"/>
+      <w:r>
+        <w:t>customer_id</w:t>
+      </w:r>
+      <w:proofErr w:type="spellEnd"/>
+      <w:r>
+        <w:t xml:space="preserve"> as a FK inside of cars, where a car requires one and only one customer and a customer can have 0 or more cars</w:t>
       </w:r>
     </w:p>
     <w:p>
@@ -2287,134 +2437,253 @@
           <w:rFonts w:ascii="Arial Unicode MS" w:hAnsi="Arial Unicode MS"/>
         </w:rPr>
       </w:pPr>
+      <w:proofErr w:type="spellStart"/>
       <w:r>
         <w:rPr>
           <w:rFonts w:ascii="Helvetica Neue" w:hAnsi="Helvetica Neue"/>
           <w:b/>
           <w:bCs/>
         </w:rPr>
-        <w:t xml:space="preserve">repair_orders: </w:t>
-      </w:r>
-      <w:r>
-        <w:rPr>
-          <w:rFonts w:ascii="Helvetica Neue UltraLight" w:hAnsi="Helvetica Neue UltraLight"/>
-        </w:rPr>
-        <w:t>records details about the repair order being done on a car (Heather and Chris)</w:t>
-      </w:r>
-    </w:p>
-    <w:p>
-      <w:pPr>
-        <w:pStyle w:val="BodyA"/>
-        <w:numPr>
-          <w:ilvl w:val="0"/>
-          <w:numId w:val="6"/>
-        </w:numPr>
-      </w:pPr>
-      <w:r>
-        <w:t xml:space="preserve">id: </w:t>
-      </w:r>
-      <w:r>
-        <w:rPr>
-          <w:lang w:val="fr-FR"/>
-        </w:rPr>
-        <w:t>INT, AUTO_INCREMENT, UNIQUE, NOT NULL, PK</w:t>
-      </w:r>
-    </w:p>
-    <w:p>
-      <w:pPr>
-        <w:pStyle w:val="BodyA"/>
-        <w:numPr>
-          <w:ilvl w:val="0"/>
-          <w:numId w:val="6"/>
-        </w:numPr>
-      </w:pPr>
-      <w:r>
-        <w:t>car_id: INT, NOT NULL, FK</w:t>
-      </w:r>
-    </w:p>
-    <w:p>
-      <w:pPr>
-        <w:pStyle w:val="BodyA"/>
-        <w:numPr>
-          <w:ilvl w:val="0"/>
-          <w:numId w:val="6"/>
-        </w:numPr>
-      </w:pPr>
-      <w:r>
-        <w:lastRenderedPageBreak/>
-        <w:t>date_received: DATE</w:t>
-      </w:r>
-    </w:p>
-    <w:p>
-      <w:pPr>
-        <w:pStyle w:val="BodyA"/>
-        <w:numPr>
-          <w:ilvl w:val="0"/>
-          <w:numId w:val="6"/>
-        </w:numPr>
-      </w:pPr>
-      <w:r>
-        <w:t>date_completed: DATE</w:t>
-      </w:r>
-    </w:p>
-    <w:p>
-      <w:pPr>
-        <w:pStyle w:val="BodyA"/>
-        <w:numPr>
-          <w:ilvl w:val="0"/>
-          <w:numId w:val="6"/>
-        </w:numPr>
-      </w:pPr>
-      <w:r>
-        <w:t>parts_needed: TINYINT, NOT NULL, DEFAULT 0</w:t>
-      </w:r>
-    </w:p>
-    <w:p>
-      <w:pPr>
-        <w:pStyle w:val="BodyA"/>
-        <w:numPr>
-          <w:ilvl w:val="0"/>
-          <w:numId w:val="6"/>
-        </w:numPr>
-      </w:pPr>
-      <w:r>
-        <w:t>current_status: INT, NOT NULL, DEFAULT 1</w:t>
-      </w:r>
-    </w:p>
-    <w:p>
-      <w:pPr>
-        <w:pStyle w:val="BodyA"/>
-        <w:numPr>
-          <w:ilvl w:val="0"/>
-          <w:numId w:val="6"/>
-        </w:numPr>
-      </w:pPr>
-      <w:r>
-        <w:t>relationship: a M:M relationship between repair_orders and work_tasks and a M:M relationship between repair_orders and mechanics are both implemented with a composite table work_orders; a 1:M relationship between cars and repair_orders is implemented with car_id as a FK inside of repair_orders, where a repair order can have only 1 car, but a car can have 0 or more repairs</w:t>
-      </w:r>
-    </w:p>
-    <w:p>
-      <w:pPr>
-        <w:pStyle w:val="BodyA"/>
-        <w:rPr>
-          <w:rFonts w:ascii="Arial Unicode MS" w:hAnsi="Arial Unicode MS"/>
-        </w:rPr>
-      </w:pPr>
-    </w:p>
-    <w:p>
-      <w:pPr>
-        <w:pStyle w:val="BodyA"/>
-        <w:rPr>
-          <w:rFonts w:ascii="Arial Unicode MS" w:hAnsi="Arial Unicode MS"/>
-        </w:rPr>
-      </w:pPr>
+        <w:t>repair_orders</w:t>
+      </w:r>
+      <w:proofErr w:type="spellEnd"/>
       <w:r>
         <w:rPr>
           <w:rFonts w:ascii="Helvetica Neue" w:hAnsi="Helvetica Neue"/>
           <w:b/>
           <w:bCs/>
         </w:rPr>
-        <w:t xml:space="preserve">work_tasks: </w:t>
+        <w:t xml:space="preserve">: </w:t>
+      </w:r>
+      <w:r>
+        <w:rPr>
+          <w:rFonts w:ascii="Helvetica Neue UltraLight" w:hAnsi="Helvetica Neue UltraLight"/>
+        </w:rPr>
+        <w:t>records details about the repair order being done on a car (Heather and Chris)</w:t>
+      </w:r>
+    </w:p>
+    <w:p>
+      <w:pPr>
+        <w:pStyle w:val="BodyA"/>
+        <w:numPr>
+          <w:ilvl w:val="0"/>
+          <w:numId w:val="6"/>
+        </w:numPr>
+      </w:pPr>
+      <w:r>
+        <w:t xml:space="preserve">id: </w:t>
+      </w:r>
+      <w:r>
+        <w:rPr>
+          <w:lang w:val="fr-FR"/>
+        </w:rPr>
+        <w:t>INT, AUTO_INCREMENT, UNIQUE, NOT NULL, PK</w:t>
+      </w:r>
+    </w:p>
+    <w:p>
+      <w:pPr>
+        <w:pStyle w:val="BodyA"/>
+        <w:numPr>
+          <w:ilvl w:val="0"/>
+          <w:numId w:val="6"/>
+        </w:numPr>
+      </w:pPr>
+      <w:proofErr w:type="spellStart"/>
+      <w:r>
+        <w:t>car_id</w:t>
+      </w:r>
+      <w:proofErr w:type="spellEnd"/>
+      <w:r>
+        <w:t>: INT, NOT NULL, FK</w:t>
+      </w:r>
+    </w:p>
+    <w:p>
+      <w:pPr>
+        <w:pStyle w:val="BodyA"/>
+        <w:numPr>
+          <w:ilvl w:val="0"/>
+          <w:numId w:val="6"/>
+        </w:numPr>
+      </w:pPr>
+      <w:proofErr w:type="spellStart"/>
+      <w:r>
+        <w:lastRenderedPageBreak/>
+        <w:t>date_received</w:t>
+      </w:r>
+      <w:proofErr w:type="spellEnd"/>
+      <w:r>
+        <w:t>: DATE</w:t>
+      </w:r>
+    </w:p>
+    <w:p>
+      <w:pPr>
+        <w:pStyle w:val="BodyA"/>
+        <w:numPr>
+          <w:ilvl w:val="0"/>
+          <w:numId w:val="6"/>
+        </w:numPr>
+      </w:pPr>
+      <w:proofErr w:type="spellStart"/>
+      <w:r>
+        <w:t>date_completed</w:t>
+      </w:r>
+      <w:proofErr w:type="spellEnd"/>
+      <w:r>
+        <w:t>: DATE</w:t>
+      </w:r>
+    </w:p>
+    <w:p>
+      <w:pPr>
+        <w:pStyle w:val="BodyA"/>
+        <w:numPr>
+          <w:ilvl w:val="0"/>
+          <w:numId w:val="6"/>
+        </w:numPr>
+      </w:pPr>
+      <w:proofErr w:type="spellStart"/>
+      <w:r>
+        <w:t>parts_needed</w:t>
+      </w:r>
+      <w:proofErr w:type="spellEnd"/>
+      <w:r>
+        <w:t>: TINYINT, NOT NULL, DEFAULT 0</w:t>
+      </w:r>
+    </w:p>
+    <w:p>
+      <w:pPr>
+        <w:pStyle w:val="BodyA"/>
+        <w:numPr>
+          <w:ilvl w:val="0"/>
+          <w:numId w:val="6"/>
+        </w:numPr>
+      </w:pPr>
+      <w:proofErr w:type="spellStart"/>
+      <w:r>
+        <w:t>current_status</w:t>
+      </w:r>
+      <w:proofErr w:type="spellEnd"/>
+      <w:r>
+        <w:t>: INT, NOT NULL, DEFAULT 1</w:t>
+      </w:r>
+    </w:p>
+    <w:p>
+      <w:pPr>
+        <w:pStyle w:val="BodyA"/>
+        <w:numPr>
+          <w:ilvl w:val="0"/>
+          <w:numId w:val="6"/>
+        </w:numPr>
+      </w:pPr>
+      <w:r>
+        <w:t xml:space="preserve">relationship: a M:M relationship between </w:t>
+      </w:r>
+      <w:proofErr w:type="spellStart"/>
+      <w:r>
+        <w:t>repair_orders</w:t>
+      </w:r>
+      <w:proofErr w:type="spellEnd"/>
+      <w:r>
+        <w:t xml:space="preserve"> and </w:t>
+      </w:r>
+      <w:proofErr w:type="spellStart"/>
+      <w:r>
+        <w:t>work_tasks</w:t>
+      </w:r>
+      <w:proofErr w:type="spellEnd"/>
+      <w:r>
+        <w:t xml:space="preserve"> and a M:M relationship between </w:t>
+      </w:r>
+      <w:proofErr w:type="spellStart"/>
+      <w:r>
+        <w:t>repair_orders</w:t>
+      </w:r>
+      <w:proofErr w:type="spellEnd"/>
+      <w:r>
+        <w:t xml:space="preserve"> and mechanics are both implemented with a composite table </w:t>
+      </w:r>
+      <w:proofErr w:type="spellStart"/>
+      <w:r>
+        <w:t>work_orders</w:t>
+      </w:r>
+      <w:proofErr w:type="spellEnd"/>
+      <w:r>
+        <w:t xml:space="preserve">; a 1:M relationship between cars and </w:t>
+      </w:r>
+      <w:proofErr w:type="spellStart"/>
+      <w:r>
+        <w:t>repair_orders</w:t>
+      </w:r>
+      <w:proofErr w:type="spellEnd"/>
+      <w:r>
+        <w:t xml:space="preserve"> is implemented with </w:t>
+      </w:r>
+      <w:proofErr w:type="spellStart"/>
+      <w:r>
+        <w:t>car_id</w:t>
+      </w:r>
+      <w:proofErr w:type="spellEnd"/>
+      <w:r>
+        <w:t xml:space="preserve"> as a FK inside of </w:t>
+      </w:r>
+      <w:proofErr w:type="spellStart"/>
+      <w:r>
+        <w:t>repair_orders</w:t>
+      </w:r>
+      <w:proofErr w:type="spellEnd"/>
+      <w:r>
+        <w:t>, where a repair order can have only 1 car, but a car can have 0 or more repairs</w:t>
+      </w:r>
+    </w:p>
+    <w:p>
+      <w:pPr>
+        <w:pStyle w:val="BodyA"/>
+        <w:rPr>
+          <w:rFonts w:ascii="Arial Unicode MS" w:hAnsi="Arial Unicode MS"/>
+        </w:rPr>
+      </w:pPr>
+    </w:p>
+    <w:p>
+      <w:pPr>
+        <w:pStyle w:val="BodyA"/>
+        <w:rPr>
+          <w:rFonts w:ascii="Arial Unicode MS" w:hAnsi="Arial Unicode MS"/>
+        </w:rPr>
+      </w:pPr>
+      <w:proofErr w:type="spellStart"/>
+      <w:r>
+        <w:rPr>
+          <w:rFonts w:ascii="Helvetica Neue" w:hAnsi="Helvetica Neue"/>
+          <w:b/>
+          <w:bCs/>
+        </w:rPr>
+        <w:t>work_</w:t>
+      </w:r>
+      <w:proofErr w:type="gramStart"/>
+      <w:r>
+        <w:rPr>
+          <w:rFonts w:ascii="Helvetica Neue" w:hAnsi="Helvetica Neue"/>
+          <w:b/>
+          <w:bCs/>
+        </w:rPr>
+        <w:t>tasks</w:t>
+      </w:r>
+      <w:proofErr w:type="spellEnd"/>
+      <w:r>
+        <w:rPr>
+          <w:rFonts w:ascii="Helvetica Neue" w:hAnsi="Helvetica Neue"/>
+          <w:b/>
+          <w:bCs/>
+        </w:rPr>
+        <w:t>:</w:t>
+      </w:r>
+      <w:proofErr w:type="gramEnd"/>
+      <w:r>
+        <w:rPr>
+          <w:rFonts w:ascii="Helvetica Neue" w:hAnsi="Helvetica Neue"/>
+          <w:b/>
+          <w:bCs/>
+        </w:rPr>
+        <w:t xml:space="preserve"> </w:t>
       </w:r>
       <w:r>
         <w:rPr>
@@ -2450,8 +2719,13 @@
         </w:numPr>
       </w:pPr>
       <w:r>
-        <w:t>name: VARCHAR, NOT NULL (Diagnosis, Customer Approval, Order Parts, Repair, Test Drive, Contact Customer )</w:t>
-      </w:r>
+        <w:t xml:space="preserve">name: VARCHAR, NOT NULL (Diagnosis, Customer Approval, Order Parts, Repair, Test Drive, Contact </w:t>
+      </w:r>
+      <w:proofErr w:type="gramStart"/>
+      <w:r>
+        <w:t>Customer )</w:t>
+      </w:r>
+      <w:proofErr w:type="gramEnd"/>
     </w:p>
     <w:p>
       <w:pPr>
@@ -2462,8 +2736,45 @@
         </w:numPr>
       </w:pPr>
       <w:r>
-        <w:t>relationship: a M:M relationship between repair_orders and work_tasks and a M:M relationship between mechanics and work_tasks are both implemented with a composite table work_orders</w:t>
-      </w:r>
+        <w:t xml:space="preserve">relationship: </w:t>
+      </w:r>
+      <w:proofErr w:type="gramStart"/>
+      <w:r>
+        <w:t>a</w:t>
+      </w:r>
+      <w:proofErr w:type="gramEnd"/>
+      <w:r>
+        <w:t xml:space="preserve"> M:M relationship between </w:t>
+      </w:r>
+      <w:proofErr w:type="spellStart"/>
+      <w:r>
+        <w:t>repair_orders</w:t>
+      </w:r>
+      <w:proofErr w:type="spellEnd"/>
+      <w:r>
+        <w:t xml:space="preserve"> and </w:t>
+      </w:r>
+      <w:proofErr w:type="spellStart"/>
+      <w:r>
+        <w:t>work_tasks</w:t>
+      </w:r>
+      <w:proofErr w:type="spellEnd"/>
+      <w:r>
+        <w:t xml:space="preserve"> and a M:M relationship between mechanics and </w:t>
+      </w:r>
+      <w:proofErr w:type="spellStart"/>
+      <w:r>
+        <w:t>work_tasks</w:t>
+      </w:r>
+      <w:proofErr w:type="spellEnd"/>
+      <w:r>
+        <w:t xml:space="preserve"> are both implemented with a composite table </w:t>
+      </w:r>
+      <w:proofErr w:type="spellStart"/>
+      <w:r>
+        <w:t>work_orders</w:t>
+      </w:r>
+      <w:proofErr w:type="spellEnd"/>
     </w:p>
     <w:p>
       <w:pPr>
@@ -2478,6 +2789,7 @@
           <w:rFonts w:ascii="Arial Unicode MS" w:hAnsi="Arial Unicode MS"/>
         </w:rPr>
       </w:pPr>
+      <w:proofErr w:type="spellStart"/>
       <w:r>
         <w:rPr>
           <w:rFonts w:ascii="Helvetica Neue" w:hAnsi="Helvetica Neue"/>
@@ -2486,11 +2798,40 @@
         </w:rPr>
         <w:t>work_orders</w:t>
       </w:r>
+      <w:proofErr w:type="spellEnd"/>
       <w:r>
         <w:rPr>
           <w:rFonts w:ascii="Helvetica Neue UltraLight" w:hAnsi="Helvetica Neue UltraLight"/>
         </w:rPr>
-        <w:t>: composite table that records the tasks that have been added to the repair_orders and also tracks the mechanic responsible for the work order (Heather and Chris)</w:t>
+        <w:t xml:space="preserve">: composite table that records the tasks that have been added to the </w:t>
+      </w:r>
+      <w:proofErr w:type="spellStart"/>
+      <w:r>
+        <w:rPr>
+          <w:rFonts w:ascii="Helvetica Neue UltraLight" w:hAnsi="Helvetica Neue UltraLight"/>
+        </w:rPr>
+        <w:t>repair_orders</w:t>
+      </w:r>
+      <w:proofErr w:type="spellEnd"/>
+      <w:r>
+        <w:rPr>
+          <w:rFonts w:ascii="Helvetica Neue UltraLight" w:hAnsi="Helvetica Neue UltraLight"/>
+        </w:rPr>
+        <w:t xml:space="preserve"> </w:t>
+      </w:r>
+      <w:proofErr w:type="gramStart"/>
+      <w:r>
+        <w:rPr>
+          <w:rFonts w:ascii="Helvetica Neue UltraLight" w:hAnsi="Helvetica Neue UltraLight"/>
+        </w:rPr>
+        <w:t>and also</w:t>
+      </w:r>
+      <w:proofErr w:type="gramEnd"/>
+      <w:r>
+        <w:rPr>
+          <w:rFonts w:ascii="Helvetica Neue UltraLight" w:hAnsi="Helvetica Neue UltraLight"/>
+        </w:rPr>
+        <w:t xml:space="preserve"> tracks the mechanic responsible for the work order (Heather and Chris)</w:t>
       </w:r>
     </w:p>
     <w:p>
@@ -2501,8 +2842,13 @@
           <w:numId w:val="6"/>
         </w:numPr>
       </w:pPr>
-      <w:r>
-        <w:t>repair_order_id, NOT NULL PK</w:t>
+      <w:proofErr w:type="spellStart"/>
+      <w:r>
+        <w:t>repair_order_id</w:t>
+      </w:r>
+      <w:proofErr w:type="spellEnd"/>
+      <w:r>
+        <w:t>, NOT NULL PK</w:t>
       </w:r>
     </w:p>
     <w:p>
@@ -2513,8 +2859,13 @@
           <w:numId w:val="6"/>
         </w:numPr>
       </w:pPr>
-      <w:r>
-        <w:t>order_task_id, NOT NULL PK</w:t>
+      <w:proofErr w:type="spellStart"/>
+      <w:r>
+        <w:t>order_task_id</w:t>
+      </w:r>
+      <w:proofErr w:type="spellEnd"/>
+      <w:r>
+        <w:t>, NOT NULL PK</w:t>
       </w:r>
     </w:p>
     <w:p>
@@ -2525,8 +2876,13 @@
           <w:numId w:val="6"/>
         </w:numPr>
       </w:pPr>
-      <w:r>
-        <w:t>mechanic_id: INT, FK</w:t>
+      <w:proofErr w:type="spellStart"/>
+      <w:r>
+        <w:t>mechanic_id</w:t>
+      </w:r>
+      <w:proofErr w:type="spellEnd"/>
+      <w:r>
+        <w:t>: INT, FK</w:t>
       </w:r>
       <w:r>
         <w:tab/>
@@ -2540,8 +2896,13 @@
           <w:numId w:val="6"/>
         </w:numPr>
       </w:pPr>
-      <w:r>
-        <w:t>start_date: DATE</w:t>
+      <w:proofErr w:type="spellStart"/>
+      <w:r>
+        <w:t>start_date</w:t>
+      </w:r>
+      <w:proofErr w:type="spellEnd"/>
+      <w:r>
+        <w:t>: DATE</w:t>
       </w:r>
     </w:p>
     <w:p>
@@ -2552,8 +2913,13 @@
           <w:numId w:val="6"/>
         </w:numPr>
       </w:pPr>
-      <w:r>
-        <w:t>end_date: DATE</w:t>
+      <w:proofErr w:type="spellStart"/>
+      <w:r>
+        <w:t>end_date</w:t>
+      </w:r>
+      <w:proofErr w:type="spellEnd"/>
+      <w:r>
+        <w:t>: DATE</w:t>
       </w:r>
     </w:p>
     <w:p>
@@ -2615,9 +2981,11 @@
           <w:numId w:val="6"/>
         </w:numPr>
       </w:pPr>
+      <w:proofErr w:type="spellStart"/>
       <w:r>
         <w:t>f_name</w:t>
       </w:r>
+      <w:proofErr w:type="spellEnd"/>
       <w:r>
         <w:rPr>
           <w:lang w:val="de-DE"/>
@@ -2652,7 +3020,55 @@
         </w:numPr>
       </w:pPr>
       <w:r>
-        <w:t>relationship: a 1:M relationship between mechanics and work order is implemented with mechanic_id as a FK inside of work_orders, where a mechanic can have 0 or more work_orders but a work order can only have one mechanic; a M:M relationship between repair_orders and mechanics and a M:M relationship between mechanics and work_tasks are both implemented with a composite table work_orders;</w:t>
+        <w:t xml:space="preserve">relationship: a 1:M relationship between mechanics and work order is implemented with </w:t>
+      </w:r>
+      <w:proofErr w:type="spellStart"/>
+      <w:r>
+        <w:t>mechanic_id</w:t>
+      </w:r>
+      <w:proofErr w:type="spellEnd"/>
+      <w:r>
+        <w:t xml:space="preserve"> as a FK inside of </w:t>
+      </w:r>
+      <w:proofErr w:type="spellStart"/>
+      <w:r>
+        <w:t>work_orders</w:t>
+      </w:r>
+      <w:proofErr w:type="spellEnd"/>
+      <w:r>
+        <w:t xml:space="preserve">, where a mechanic can have 0 or more </w:t>
+      </w:r>
+      <w:proofErr w:type="spellStart"/>
+      <w:r>
+        <w:t>work_orders</w:t>
+      </w:r>
+      <w:proofErr w:type="spellEnd"/>
+      <w:r>
+        <w:t xml:space="preserve"> but a work order can only have one mechanic; a M:M relationship between </w:t>
+      </w:r>
+      <w:proofErr w:type="spellStart"/>
+      <w:r>
+        <w:t>repair_orders</w:t>
+      </w:r>
+      <w:proofErr w:type="spellEnd"/>
+      <w:r>
+        <w:t xml:space="preserve"> and mechanics and a M:M relationship between mechanics and </w:t>
+      </w:r>
+      <w:proofErr w:type="spellStart"/>
+      <w:r>
+        <w:t>work_tasks</w:t>
+      </w:r>
+      <w:proofErr w:type="spellEnd"/>
+      <w:r>
+        <w:t xml:space="preserve"> are both implemented with a composite table </w:t>
+      </w:r>
+      <w:proofErr w:type="spellStart"/>
+      <w:r>
+        <w:t>work_orders</w:t>
+      </w:r>
+      <w:proofErr w:type="spellEnd"/>
+      <w:r>
+        <w:t>;</w:t>
       </w:r>
     </w:p>
     <w:p>
@@ -2711,7 +3127,23 @@
       </w:pPr>
       <w:r>
         <w:lastRenderedPageBreak/>
-        <w:t>Kelley was confused by what we were trying to accomplish. A car comes into the shop for a repair, however a repair goes through various stages\tasks which are assigned to different mechanics and can take varying amounts of time to complete. A repair can have multiple mechanics working on it, e.g. one assigned to diagnose, a different one assigned to get customer approval, etc.  This helped us realize that we needed to update our repairs table to repair_orders, which is the main tracking mechanism for the overall reason the car is in the shop, then we can add work orders (tracked in the composite table work_orders) that records the various tasks being done to the cars, the mechanic assigned to each task and start and end dates of the task.</w:t>
+        <w:t xml:space="preserve">Kelley was confused by what we were trying to accomplish. A car comes into the shop for a repair, however a repair goes through various stages\tasks which are assigned to different mechanics and can take varying amounts of time to complete. A repair can have multiple mechanics working on it, e.g. one assigned to diagnose, a different one assigned to get customer approval, etc.  This helped us realize that we needed to update our repairs table to </w:t>
+      </w:r>
+      <w:proofErr w:type="spellStart"/>
+      <w:r>
+        <w:t>repair_orders</w:t>
+      </w:r>
+      <w:proofErr w:type="spellEnd"/>
+      <w:r>
+        <w:t xml:space="preserve">, which is the main tracking mechanism for the overall reason the car is in the shop, then we can add work orders (tracked in the composite table </w:t>
+      </w:r>
+      <w:proofErr w:type="spellStart"/>
+      <w:r>
+        <w:t>work_orders</w:t>
+      </w:r>
+      <w:proofErr w:type="spellEnd"/>
+      <w:r>
+        <w:t>) that records the various tasks being done to the cars, the mechanic assigned to each task and start and end dates of the task.</w:t>
       </w:r>
     </w:p>
     <w:p>
@@ -2734,8 +3166,21 @@
           <w:numId w:val="2"/>
         </w:numPr>
       </w:pPr>
-      <w:r>
-        <w:t>Sibai mentioned tracking days needed to repair the car, we could calculate this based on the time between the repair_orders' start date and end date attributes. However, this would not provide meaningful data because we are not tracking the exact specific type of repair, we are only tracking the mechanic general tasks workflow. E.g. brake repair job is two hours, transmission replacement could be two weeks, 169 hours would be the average.</w:t>
+      <w:proofErr w:type="spellStart"/>
+      <w:r>
+        <w:t>Sibai</w:t>
+      </w:r>
+      <w:proofErr w:type="spellEnd"/>
+      <w:r>
+        <w:t xml:space="preserve"> mentioned tracking days needed to repair the car, we could calculate this based on the time between the </w:t>
+      </w:r>
+      <w:proofErr w:type="spellStart"/>
+      <w:r>
+        <w:t>repair_orders</w:t>
+      </w:r>
+      <w:proofErr w:type="spellEnd"/>
+      <w:r>
+        <w:t>' start date and end date attributes. However, this would not provide meaningful data because we are not tracking the exact specific type of repair, we are only tracking the mechanic general tasks workflow. E.g. brake repair job is two hours, transmission replacement could be two weeks, 169 hours would be the average.</w:t>
       </w:r>
     </w:p>
     <w:p>
@@ -2782,6 +3227,7 @@
         <w:pStyle w:val="BodyA"/>
         <w:ind w:left="360"/>
       </w:pPr>
+      <w:proofErr w:type="gramStart"/>
       <w:r>
         <w:rPr>
           <w:rFonts w:ascii="Helvetica Neue" w:hAnsi="Helvetica Neue"/>
@@ -2793,6 +3239,7 @@
       <w:r>
         <w:t>(</w:t>
       </w:r>
+      <w:proofErr w:type="gramEnd"/>
     </w:p>
     <w:p>
       <w:pPr>
@@ -3016,8 +3463,13 @@
         <w:pStyle w:val="BodyA"/>
         <w:ind w:left="360"/>
       </w:pPr>
-      <w:r>
-        <w:t>f_name,</w:t>
+      <w:proofErr w:type="spellStart"/>
+      <w:r>
+        <w:t>f_name</w:t>
+      </w:r>
+      <w:proofErr w:type="spellEnd"/>
+      <w:r>
+        <w:t>,</w:t>
       </w:r>
     </w:p>
     <w:p>
@@ -3025,8 +3477,13 @@
         <w:pStyle w:val="BodyA"/>
         <w:ind w:left="360"/>
       </w:pPr>
-      <w:r>
-        <w:t>l_name,</w:t>
+      <w:proofErr w:type="spellStart"/>
+      <w:r>
+        <w:t>l_name</w:t>
+      </w:r>
+      <w:proofErr w:type="spellEnd"/>
+      <w:r>
+        <w:t>,</w:t>
       </w:r>
     </w:p>
     <w:p>
@@ -3034,8 +3491,13 @@
         <w:pStyle w:val="BodyA"/>
         <w:ind w:left="360"/>
       </w:pPr>
-      <w:r>
-        <w:t>contact_no,</w:t>
+      <w:proofErr w:type="spellStart"/>
+      <w:r>
+        <w:t>contact_no</w:t>
+      </w:r>
+      <w:proofErr w:type="spellEnd"/>
+      <w:r>
+        <w:t>,</w:t>
       </w:r>
     </w:p>
     <w:p>
@@ -3043,8 +3505,13 @@
         <w:pStyle w:val="BodyA"/>
         <w:ind w:left="360"/>
       </w:pPr>
-      <w:r>
-        <w:t>email_address)</w:t>
+      <w:proofErr w:type="spellStart"/>
+      <w:r>
+        <w:t>email_address</w:t>
+      </w:r>
+      <w:proofErr w:type="spellEnd"/>
+      <w:r>
+        <w:t>)</w:t>
       </w:r>
     </w:p>
     <w:p>
@@ -3058,6 +3525,7 @@
         <w:pStyle w:val="BodyA"/>
         <w:ind w:left="360"/>
       </w:pPr>
+      <w:proofErr w:type="gramStart"/>
       <w:r>
         <w:rPr>
           <w:rFonts w:ascii="Helvetica Neue" w:hAnsi="Helvetica Neue"/>
@@ -3069,6 +3537,7 @@
       <w:r>
         <w:t>(</w:t>
       </w:r>
+      <w:proofErr w:type="gramEnd"/>
     </w:p>
     <w:p>
       <w:pPr>
@@ -3190,8 +3659,13 @@
         <w:pStyle w:val="BodyA"/>
         <w:ind w:left="360"/>
       </w:pPr>
-      <w:r>
-        <w:t>customer_id,</w:t>
+      <w:proofErr w:type="spellStart"/>
+      <w:r>
+        <w:t>customer_id</w:t>
+      </w:r>
+      <w:proofErr w:type="spellEnd"/>
+      <w:r>
+        <w:t>,</w:t>
       </w:r>
     </w:p>
     <w:p>
@@ -3199,8 +3673,13 @@
         <w:pStyle w:val="BodyA"/>
         <w:ind w:left="360"/>
       </w:pPr>
-      <w:r>
-        <w:t>license_plate,</w:t>
+      <w:proofErr w:type="spellStart"/>
+      <w:r>
+        <w:t>license_plate</w:t>
+      </w:r>
+      <w:proofErr w:type="spellEnd"/>
+      <w:r>
+        <w:t>,</w:t>
       </w:r>
     </w:p>
     <w:p>
@@ -3217,8 +3696,13 @@
         <w:pStyle w:val="BodyA"/>
         <w:ind w:left="360"/>
       </w:pPr>
-      <w:r>
-        <w:t>model_name,</w:t>
+      <w:proofErr w:type="spellStart"/>
+      <w:r>
+        <w:t>model_name</w:t>
+      </w:r>
+      <w:proofErr w:type="spellEnd"/>
+      <w:r>
+        <w:t>,</w:t>
       </w:r>
     </w:p>
     <w:p>
@@ -3226,8 +3710,13 @@
         <w:pStyle w:val="BodyA"/>
         <w:ind w:left="360"/>
       </w:pPr>
-      <w:r>
-        <w:t>model_year)</w:t>
+      <w:proofErr w:type="spellStart"/>
+      <w:r>
+        <w:t>model_year</w:t>
+      </w:r>
+      <w:proofErr w:type="spellEnd"/>
+      <w:r>
+        <w:t>)</w:t>
       </w:r>
     </w:p>
     <w:p>
@@ -3244,17 +3733,29 @@
         <w:pStyle w:val="BodyA"/>
         <w:ind w:left="360"/>
       </w:pPr>
+      <w:proofErr w:type="spellStart"/>
       <w:r>
         <w:rPr>
           <w:rFonts w:ascii="Helvetica Neue" w:hAnsi="Helvetica Neue"/>
           <w:b/>
           <w:bCs/>
         </w:rPr>
-        <w:t>repair_orders</w:t>
-      </w:r>
+        <w:t>repair_</w:t>
+      </w:r>
+      <w:proofErr w:type="gramStart"/>
+      <w:r>
+        <w:rPr>
+          <w:rFonts w:ascii="Helvetica Neue" w:hAnsi="Helvetica Neue"/>
+          <w:b/>
+          <w:bCs/>
+        </w:rPr>
+        <w:t>orders</w:t>
+      </w:r>
+      <w:proofErr w:type="spellEnd"/>
       <w:r>
         <w:t>(</w:t>
       </w:r>
+      <w:proofErr w:type="gramEnd"/>
     </w:p>
     <w:p>
       <w:pPr>
@@ -3276,8 +3777,13 @@
         <w:pStyle w:val="BodyA"/>
         <w:ind w:left="360"/>
       </w:pPr>
-      <w:r>
-        <w:t>car_id,</w:t>
+      <w:proofErr w:type="spellStart"/>
+      <w:r>
+        <w:t>car_id</w:t>
+      </w:r>
+      <w:proofErr w:type="spellEnd"/>
+      <w:r>
+        <w:t>,</w:t>
       </w:r>
     </w:p>
     <w:p>
@@ -3285,8 +3791,13 @@
         <w:pStyle w:val="BodyA"/>
         <w:ind w:left="360"/>
       </w:pPr>
-      <w:r>
-        <w:t>date_received,</w:t>
+      <w:proofErr w:type="spellStart"/>
+      <w:r>
+        <w:t>date_received</w:t>
+      </w:r>
+      <w:proofErr w:type="spellEnd"/>
+      <w:r>
+        <w:t>,</w:t>
       </w:r>
     </w:p>
     <w:p>
@@ -3294,8 +3805,13 @@
         <w:pStyle w:val="BodyA"/>
         <w:ind w:left="360"/>
       </w:pPr>
-      <w:r>
-        <w:t>date_completed,</w:t>
+      <w:proofErr w:type="spellStart"/>
+      <w:r>
+        <w:t>date_completed</w:t>
+      </w:r>
+      <w:proofErr w:type="spellEnd"/>
+      <w:r>
+        <w:t>,</w:t>
       </w:r>
     </w:p>
     <w:p>
@@ -3303,8 +3819,13 @@
         <w:pStyle w:val="BodyA"/>
         <w:ind w:left="360"/>
       </w:pPr>
-      <w:r>
-        <w:t>current_status)</w:t>
+      <w:proofErr w:type="spellStart"/>
+      <w:r>
+        <w:t>current_status</w:t>
+      </w:r>
+      <w:proofErr w:type="spellEnd"/>
+      <w:r>
+        <w:t>)</w:t>
       </w:r>
     </w:p>
     <w:p>
@@ -3336,6 +3857,7 @@
         <w:pStyle w:val="BodyA"/>
         <w:ind w:left="360"/>
       </w:pPr>
+      <w:proofErr w:type="spellStart"/>
       <w:r>
         <w:rPr>
           <w:rFonts w:ascii="Helvetica Neue" w:hAnsi="Helvetica Neue"/>
@@ -3344,6 +3866,7 @@
         </w:rPr>
         <w:t>work_orders</w:t>
       </w:r>
+      <w:proofErr w:type="spellEnd"/>
       <w:r>
         <w:t xml:space="preserve"> (</w:t>
       </w:r>
@@ -3357,11 +3880,19 @@
           <w:u w:val="single"/>
         </w:rPr>
       </w:pPr>
+      <w:proofErr w:type="spellStart"/>
       <w:r>
         <w:rPr>
           <w:u w:val="single"/>
         </w:rPr>
-        <w:t>repair_order_id,</w:t>
+        <w:t>repair_order_id</w:t>
+      </w:r>
+      <w:proofErr w:type="spellEnd"/>
+      <w:r>
+        <w:rPr>
+          <w:u w:val="single"/>
+        </w:rPr>
+        <w:t>,</w:t>
       </w:r>
     </w:p>
     <w:p>
@@ -3468,11 +3999,19 @@
           </mc:Fallback>
         </mc:AlternateContent>
       </w:r>
+      <w:proofErr w:type="spellStart"/>
       <w:r>
         <w:rPr>
           <w:u w:val="single"/>
         </w:rPr>
-        <w:t>work_task_id,</w:t>
+        <w:t>work_task_id</w:t>
+      </w:r>
+      <w:proofErr w:type="spellEnd"/>
+      <w:r>
+        <w:rPr>
+          <w:u w:val="single"/>
+        </w:rPr>
+        <w:t>,</w:t>
       </w:r>
     </w:p>
     <w:p>
@@ -3579,17 +4118,24 @@
           </mc:Fallback>
         </mc:AlternateContent>
       </w:r>
+      <w:proofErr w:type="spellStart"/>
       <w:r>
         <w:t>mechanic_id</w:t>
       </w:r>
+      <w:proofErr w:type="spellEnd"/>
     </w:p>
     <w:p>
       <w:pPr>
         <w:pStyle w:val="BodyA"/>
         <w:ind w:left="360"/>
       </w:pPr>
-      <w:r>
-        <w:t>start_date,</w:t>
+      <w:proofErr w:type="spellStart"/>
+      <w:r>
+        <w:t>start_date</w:t>
+      </w:r>
+      <w:proofErr w:type="spellEnd"/>
+      <w:r>
+        <w:t>,</w:t>
       </w:r>
     </w:p>
     <w:p>
@@ -3597,8 +4143,13 @@
         <w:pStyle w:val="BodyA"/>
         <w:ind w:left="360"/>
       </w:pPr>
-      <w:r>
-        <w:t>end_date)</w:t>
+      <w:proofErr w:type="spellStart"/>
+      <w:r>
+        <w:t>end_date</w:t>
+      </w:r>
+      <w:proofErr w:type="spellEnd"/>
+      <w:r>
+        <w:t>)</w:t>
       </w:r>
     </w:p>
     <w:p>
@@ -3616,17 +4167,29 @@
         <w:pStyle w:val="BodyA"/>
         <w:ind w:left="360"/>
       </w:pPr>
+      <w:proofErr w:type="spellStart"/>
       <w:r>
         <w:rPr>
           <w:rFonts w:ascii="Helvetica Neue" w:hAnsi="Helvetica Neue"/>
           <w:b/>
           <w:bCs/>
         </w:rPr>
-        <w:t>work_tasks</w:t>
-      </w:r>
+        <w:t>work_</w:t>
+      </w:r>
+      <w:proofErr w:type="gramStart"/>
+      <w:r>
+        <w:rPr>
+          <w:rFonts w:ascii="Helvetica Neue" w:hAnsi="Helvetica Neue"/>
+          <w:b/>
+          <w:bCs/>
+        </w:rPr>
+        <w:t>tasks</w:t>
+      </w:r>
+      <w:proofErr w:type="spellEnd"/>
       <w:r>
         <w:t>(</w:t>
       </w:r>
+      <w:proofErr w:type="gramEnd"/>
     </w:p>
     <w:p>
       <w:pPr>
@@ -3663,6 +4226,7 @@
         <w:pStyle w:val="BodyA"/>
         <w:ind w:left="360"/>
       </w:pPr>
+      <w:proofErr w:type="gramStart"/>
       <w:r>
         <w:rPr>
           <w:rFonts w:ascii="Helvetica Neue" w:hAnsi="Helvetica Neue"/>
@@ -3674,6 +4238,7 @@
       <w:r>
         <w:t>(</w:t>
       </w:r>
+      <w:proofErr w:type="gramEnd"/>
     </w:p>
     <w:p>
       <w:pPr>
@@ -3695,8 +4260,13 @@
         <w:pStyle w:val="BodyA"/>
         <w:ind w:left="360"/>
       </w:pPr>
-      <w:r>
-        <w:t>f_name,</w:t>
+      <w:proofErr w:type="spellStart"/>
+      <w:r>
+        <w:t>f_name</w:t>
+      </w:r>
+      <w:proofErr w:type="spellEnd"/>
+      <w:r>
+        <w:t>,</w:t>
       </w:r>
     </w:p>
     <w:p>
@@ -3704,8 +4274,13 @@
         <w:pStyle w:val="BodyA"/>
         <w:ind w:left="360"/>
       </w:pPr>
-      <w:r>
-        <w:t>l_name)</w:t>
+      <w:proofErr w:type="spellStart"/>
+      <w:r>
+        <w:t>l_name</w:t>
+      </w:r>
+      <w:proofErr w:type="spellEnd"/>
+      <w:r>
+        <w:t>)</w:t>
       </w:r>
     </w:p>
     <w:p>

</xml_diff>